<commit_message>
Skill Assessment Survey.docx filled
</commit_message>
<xml_diff>
--- a/Phase 1/Activity 1/Documents/Skill Assessment Survey.docx
+++ b/Phase 1/Activity 1/Documents/Skill Assessment Survey.docx
@@ -24,7 +24,13 @@
         <w:ind w:firstLine="0"/>
       </w:pPr>
       <w:r>
-        <w:t xml:space="preserve">Volunteer # _________    </w:t>
+        <w:t>Volunteer # _</w:t>
+      </w:r>
+      <w:r>
+        <w:t>007</w:t>
+      </w:r>
+      <w:r>
+        <w:t xml:space="preserve">________    </w:t>
       </w:r>
     </w:p>
     <w:p>
@@ -67,7 +73,17 @@
       </w:r>
       <w:r>
         <w:tab/>
-        <w:t>1    2    3    4   5</w:t>
+        <w:t xml:space="preserve">1    2    3   </w:t>
+      </w:r>
+      <w:r>
+        <w:rPr>
+          <w:b/>
+          <w:color w:val="FF0000"/>
+        </w:rPr>
+        <w:t xml:space="preserve"> 4 </w:t>
+      </w:r>
+      <w:r>
+        <w:t xml:space="preserve">  5</w:t>
       </w:r>
     </w:p>
     <w:p>
@@ -86,7 +102,16 @@
       </w:r>
       <w:r>
         <w:tab/>
-        <w:t>1    2    3    4   5</w:t>
+        <w:t xml:space="preserve">1    2   </w:t>
+      </w:r>
+      <w:r>
+        <w:rPr>
+          <w:color w:val="FF0000"/>
+        </w:rPr>
+        <w:t xml:space="preserve"> 3 </w:t>
+      </w:r>
+      <w:r>
+        <w:t xml:space="preserve">   4   5</w:t>
       </w:r>
     </w:p>
     <w:p>
@@ -120,7 +145,14 @@
       </w:r>
       <w:r>
         <w:tab/>
-        <w:t>1    2    3    4   5</w:t>
+        <w:t xml:space="preserve">1    2    3    4   </w:t>
+      </w:r>
+      <w:r>
+        <w:rPr>
+          <w:b/>
+          <w:color w:val="FF0000"/>
+        </w:rPr>
+        <w:t>5</w:t>
       </w:r>
     </w:p>
     <w:p>
@@ -132,7 +164,13 @@
         </w:numPr>
       </w:pPr>
       <w:r>
-        <w:t>Good design principles such as modularity etc.   1    2    3    4   5</w:t>
+        <w:t xml:space="preserve">Good design principles such as modularity etc.   1    2    3    4   </w:t>
+      </w:r>
+      <w:r>
+        <w:rPr>
+          <w:color w:val="FF0000"/>
+        </w:rPr>
+        <w:t>5</w:t>
       </w:r>
     </w:p>
     <w:p>
@@ -154,7 +192,16 @@
       </w:r>
       <w:r>
         <w:tab/>
-        <w:t>1    2    3    4   5</w:t>
+        <w:t xml:space="preserve">1    </w:t>
+      </w:r>
+      <w:r>
+        <w:rPr>
+          <w:color w:val="FF0000"/>
+        </w:rPr>
+        <w:t>2</w:t>
+      </w:r>
+      <w:r>
+        <w:t xml:space="preserve">    3    4   5</w:t>
       </w:r>
     </w:p>
     <w:p>
@@ -211,8 +258,16 @@
           <w:ilvl w:val="0"/>
           <w:numId w:val="4"/>
         </w:numPr>
-      </w:pPr>
-      <w:r>
+        <w:rPr>
+          <w:b/>
+          <w:color w:val="FF0000"/>
+        </w:rPr>
+      </w:pPr>
+      <w:r>
+        <w:rPr>
+          <w:b/>
+          <w:color w:val="FF0000"/>
+        </w:rPr>
         <w:t>Between 10,000 and 20,000 LoC</w:t>
       </w:r>
     </w:p>
@@ -263,11 +318,20 @@
         <w:pStyle w:val="ThesisBullits"/>
         <w:numPr>
           <w:ilvl w:val="0"/>
+          <w:numId w:val="0"/>
+        </w:numPr>
+        <w:ind w:left="720"/>
+      </w:pPr>
+    </w:p>
+    <w:p>
+      <w:pPr>
+        <w:pStyle w:val="ThesisBullits"/>
+        <w:numPr>
+          <w:ilvl w:val="0"/>
           <w:numId w:val="5"/>
         </w:numPr>
       </w:pPr>
       <w:r>
-        <w:lastRenderedPageBreak/>
         <w:t>No prior programming experience</w:t>
       </w:r>
     </w:p>
@@ -302,8 +366,14 @@
           <w:ilvl w:val="0"/>
           <w:numId w:val="5"/>
         </w:numPr>
-      </w:pPr>
-      <w:r>
+        <w:rPr>
+          <w:color w:val="FF0000"/>
+        </w:rPr>
+      </w:pPr>
+      <w:r>
+        <w:rPr>
+          <w:color w:val="FF0000"/>
+        </w:rPr>
         <w:t>Between 3-5 years</w:t>
       </w:r>
     </w:p>
@@ -368,8 +438,14 @@
           <w:ilvl w:val="0"/>
           <w:numId w:val="6"/>
         </w:numPr>
-      </w:pPr>
-      <w:r>
+        <w:rPr>
+          <w:color w:val="FF0000"/>
+        </w:rPr>
+      </w:pPr>
+      <w:r>
+        <w:rPr>
+          <w:color w:val="FF0000"/>
+        </w:rPr>
         <w:t>Between 1-3 years</w:t>
       </w:r>
     </w:p>
@@ -422,8 +498,14 @@
           <w:ilvl w:val="0"/>
           <w:numId w:val="7"/>
         </w:numPr>
-      </w:pPr>
-      <w:r>
+        <w:rPr>
+          <w:color w:val="FF0000"/>
+        </w:rPr>
+      </w:pPr>
+      <w:r>
+        <w:rPr>
+          <w:color w:val="FF0000"/>
+        </w:rPr>
         <w:t>Java</w:t>
       </w:r>
     </w:p>
@@ -524,8 +606,14 @@
           <w:ilvl w:val="0"/>
           <w:numId w:val="8"/>
         </w:numPr>
-      </w:pPr>
-      <w:r>
+        <w:rPr>
+          <w:color w:val="FF0000"/>
+        </w:rPr>
+      </w:pPr>
+      <w:r>
+        <w:rPr>
+          <w:color w:val="FF0000"/>
+        </w:rPr>
         <w:t>MS</w:t>
       </w:r>
     </w:p>
@@ -569,6 +657,17 @@
       <w:r>
         <w:t>Which of the following courses have you taken as part of your computer science curricula?</w:t>
       </w:r>
+      <w:r>
+        <w:t xml:space="preserve"> (</w:t>
+      </w:r>
+      <w:proofErr w:type="gramStart"/>
+      <w:r>
+        <w:t>although</w:t>
+      </w:r>
+      <w:proofErr w:type="gramEnd"/>
+      <w:r>
+        <w:t xml:space="preserve"> not in USU. But in other universities)</w:t>
+      </w:r>
     </w:p>
     <w:p>
       <w:pPr>
@@ -577,8 +676,14 @@
           <w:ilvl w:val="0"/>
           <w:numId w:val="9"/>
         </w:numPr>
-      </w:pPr>
-      <w:r>
+        <w:rPr>
+          <w:color w:val="FF0000"/>
+        </w:rPr>
+      </w:pPr>
+      <w:r>
+        <w:rPr>
+          <w:color w:val="FF0000"/>
+        </w:rPr>
         <w:t>Object Oriented Design</w:t>
       </w:r>
     </w:p>
@@ -589,8 +694,14 @@
           <w:ilvl w:val="0"/>
           <w:numId w:val="9"/>
         </w:numPr>
-      </w:pPr>
-      <w:r>
+        <w:rPr>
+          <w:color w:val="FF0000"/>
+        </w:rPr>
+      </w:pPr>
+      <w:r>
+        <w:rPr>
+          <w:color w:val="FF0000"/>
+        </w:rPr>
         <w:t>Software Engineering</w:t>
       </w:r>
     </w:p>
@@ -601,8 +712,14 @@
           <w:ilvl w:val="0"/>
           <w:numId w:val="9"/>
         </w:numPr>
-      </w:pPr>
-      <w:r>
+        <w:rPr>
+          <w:color w:val="FF0000"/>
+        </w:rPr>
+      </w:pPr>
+      <w:r>
+        <w:rPr>
+          <w:color w:val="FF0000"/>
+        </w:rPr>
         <w:t>Unified Modeling Language</w:t>
       </w:r>
     </w:p>
@@ -613,8 +730,14 @@
           <w:ilvl w:val="0"/>
           <w:numId w:val="9"/>
         </w:numPr>
-      </w:pPr>
-      <w:r>
+        <w:rPr>
+          <w:color w:val="FF0000"/>
+        </w:rPr>
+      </w:pPr>
+      <w:r>
+        <w:rPr>
+          <w:color w:val="FF0000"/>
+        </w:rPr>
         <w:t>Object-Oriented Programming</w:t>
       </w:r>
     </w:p>
@@ -637,17 +760,29 @@
           <w:ilvl w:val="0"/>
           <w:numId w:val="9"/>
         </w:numPr>
-      </w:pPr>
-      <w:r>
-        <w:t>Network/Distributed Programming</w:t>
-      </w:r>
-    </w:p>
-    <w:p>
-      <w:r>
-        <w:br w:type="page"/>
+        <w:rPr>
+          <w:color w:val="FF0000"/>
+        </w:rPr>
+      </w:pPr>
+      <w:r>
+        <w:rPr>
+          <w:color w:val="FF0000"/>
+        </w:rPr>
+        <w:t>Network/Distributed Progra</w:t>
       </w:r>
       <w:bookmarkStart w:id="1" w:name="_GoBack"/>
       <w:bookmarkEnd w:id="1"/>
+      <w:r>
+        <w:rPr>
+          <w:color w:val="FF0000"/>
+        </w:rPr>
+        <w:t>mming</w:t>
+      </w:r>
+    </w:p>
+    <w:p>
+      <w:r>
+        <w:br w:type="page"/>
+      </w:r>
     </w:p>
     <w:sectPr>
       <w:pgSz w:w="12240" w:h="15840"/>
@@ -922,8 +1057,8 @@
   <w:abstractNum w:abstractNumId="3">
     <w:nsid w:val="10362783"/>
     <w:multiLevelType w:val="hybridMultilevel"/>
-    <w:tmpl w:val="DAF46D30"/>
-    <w:lvl w:ilvl="0" w:tplc="04090019">
+    <w:tmpl w:val="CEB8FE0C"/>
+    <w:lvl w:ilvl="0" w:tplc="BFE42E32">
       <w:start w:val="1"/>
       <w:numFmt w:val="lowerLetter"/>
       <w:lvlText w:val="%1."/>
@@ -931,6 +1066,9 @@
       <w:pPr>
         <w:ind w:left="1080" w:hanging="360"/>
       </w:pPr>
+      <w:rPr>
+        <w:color w:val="FF0000"/>
+      </w:rPr>
     </w:lvl>
     <w:lvl w:ilvl="1" w:tplc="04090019" w:tentative="1">
       <w:start w:val="1"/>

</xml_diff>